<commit_message>
Cambios correos, cambios api cotización
</commit_message>
<xml_diff>
--- a/static/temp_files/plantilla_cortitelas.docx
+++ b/static/temp_files/plantilla_cortitelas.docx
@@ -869,33 +869,31 @@
           <w:color w:val="190071" w:themeColor="text2" w:themeTint="E6"/>
           <w:szCs w:val="22"/>
         </w:rPr>
-        <w:t>CORREO_SOPORTE</w:t>
-      </w:r>
-    </w:p>
-    <w:p>
-      <w:pPr>
-        <w:spacing w:line="240" w:lineRule="auto"/>
+        <w:t>CORREO_</w:t>
+      </w:r>
+      <w:r>
         <w:rPr>
           <w:color w:val="190071" w:themeColor="text2" w:themeTint="E6"/>
           <w:szCs w:val="22"/>
         </w:rPr>
-      </w:pPr>
-      <w:r>
+        <w:t>ASISTENTEIA</w:t>
+      </w:r>
+    </w:p>
+    <w:p>
+      <w:pPr>
+        <w:spacing w:line="240" w:lineRule="auto"/>
         <w:rPr>
           <w:color w:val="190071" w:themeColor="text2" w:themeTint="E6"/>
           <w:szCs w:val="22"/>
         </w:rPr>
-        <w:t>TELEFONO</w:t>
-      </w:r>
-    </w:p>
-    <w:p>
-      <w:pPr>
-        <w:spacing w:line="240" w:lineRule="auto"/>
+      </w:pPr>
+      <w:r>
         <w:rPr>
           <w:color w:val="190071" w:themeColor="text2" w:themeTint="E6"/>
           <w:szCs w:val="22"/>
         </w:rPr>
-      </w:pPr>
+        <w:t>TELEFONO</w:t>
+      </w:r>
     </w:p>
     <w:p>
       <w:pPr>
@@ -995,11 +993,20 @@
           <w:szCs w:val="22"/>
         </w:rPr>
       </w:pPr>
-      <w:r>
+    </w:p>
+    <w:p>
+      <w:pPr>
+        <w:spacing w:line="240" w:lineRule="auto"/>
         <w:rPr>
           <w:color w:val="190071" w:themeColor="text2" w:themeTint="E6"/>
           <w:szCs w:val="22"/>
         </w:rPr>
+      </w:pPr>
+      <w:r>
+        <w:rPr>
+          <w:color w:val="190071" w:themeColor="text2" w:themeTint="E6"/>
+          <w:szCs w:val="22"/>
+        </w:rPr>
         <w:br w:type="page"/>
       </w:r>
     </w:p>
@@ -1007,10 +1014,12 @@
       <w:pPr>
         <w:pStyle w:val="Ttulo1"/>
       </w:pPr>
+      <w:proofErr w:type="spellStart"/>
       <w:r>
         <w:lastRenderedPageBreak/>
         <w:t>Cortitelas</w:t>
       </w:r>
+      <w:proofErr w:type="spellEnd"/>
       <w:r>
         <w:t xml:space="preserve"> </w:t>
       </w:r>
@@ -1056,7 +1065,23 @@
     </w:p>
     <w:p>
       <w:r>
-        <w:t>En Cortitelas, nos especializamos en proporcionar soluciones de cortinas personalizadas que combinan funcionalidad y estilo para cualquier tipo de ambiente. Nuestro objetivo es mejorar la estética y la comodidad de su hogar u oficina a través de productos de alta calidad y un servicio al cliente excepcional. Las cortinas que se ofrecen en Cortitelas son las siguientes:</w:t>
+        <w:t xml:space="preserve">En </w:t>
+      </w:r>
+      <w:proofErr w:type="spellStart"/>
+      <w:r>
+        <w:t>Cortitelas</w:t>
+      </w:r>
+      <w:proofErr w:type="spellEnd"/>
+      <w:r>
+        <w:t xml:space="preserve">, nos especializamos en proporcionar soluciones de cortinas personalizadas que combinan funcionalidad y estilo para cualquier tipo de ambiente. Nuestro objetivo es mejorar la estética y la comodidad de su hogar u oficina a través de productos de alta calidad y un servicio al cliente excepcional. Las cortinas que se ofrecen en </w:t>
+      </w:r>
+      <w:proofErr w:type="spellStart"/>
+      <w:r>
+        <w:t>Cortitelas</w:t>
+      </w:r>
+      <w:proofErr w:type="spellEnd"/>
+      <w:r>
+        <w:t xml:space="preserve"> son las siguientes:</w:t>
       </w:r>
     </w:p>
     <w:p>
@@ -1283,7 +1308,23 @@
     </w:p>
     <w:p>
       <w:r>
-        <w:t>En Cortitelas, nos dedicamos a ofrecer soluciones de persianas personalizadas que combinan elegancia y funcionalidad. Nuestra misión es transformar sus ambientes, brindando productos de alta calidad y un servicio excepcional que satisfaga todas sus necesidades. Las persianas que ofrecemos en Cortitelas son las siguientes:</w:t>
+        <w:t xml:space="preserve">En </w:t>
+      </w:r>
+      <w:proofErr w:type="spellStart"/>
+      <w:r>
+        <w:t>Cortitelas</w:t>
+      </w:r>
+      <w:proofErr w:type="spellEnd"/>
+      <w:r>
+        <w:t xml:space="preserve">, nos dedicamos a ofrecer soluciones de persianas personalizadas que combinan elegancia y funcionalidad. Nuestra misión es transformar sus ambientes, brindando productos de alta calidad y un servicio excepcional que satisfaga todas sus necesidades. Las persianas que ofrecemos en </w:t>
+      </w:r>
+      <w:proofErr w:type="spellStart"/>
+      <w:r>
+        <w:t>Cortitelas</w:t>
+      </w:r>
+      <w:proofErr w:type="spellEnd"/>
+      <w:r>
+        <w:t xml:space="preserve"> son las siguientes:</w:t>
       </w:r>
     </w:p>
     <w:p>
@@ -1356,7 +1397,23 @@
         </w:numPr>
       </w:pPr>
       <w:r>
-        <w:t>Persianas sheer elegance.</w:t>
+        <w:t xml:space="preserve">Persianas </w:t>
+      </w:r>
+      <w:proofErr w:type="spellStart"/>
+      <w:r>
+        <w:t>sheer</w:t>
+      </w:r>
+      <w:proofErr w:type="spellEnd"/>
+      <w:r>
+        <w:t xml:space="preserve"> </w:t>
+      </w:r>
+      <w:proofErr w:type="spellStart"/>
+      <w:r>
+        <w:t>elegance</w:t>
+      </w:r>
+      <w:proofErr w:type="spellEnd"/>
+      <w:r>
+        <w:t>.</w:t>
       </w:r>
     </w:p>
     <w:p>
@@ -1700,7 +1757,15 @@
     </w:p>
     <w:p>
       <w:r>
-        <w:t>En Cortitelas, no solo ofrecemos una amplia variedad cortinas y persianas, sino que también contamos con una selección completa de productos complementarios para satisfacer todas tus necesidades de decoración.</w:t>
+        <w:t xml:space="preserve">En </w:t>
+      </w:r>
+      <w:proofErr w:type="spellStart"/>
+      <w:r>
+        <w:t>Cortitelas</w:t>
+      </w:r>
+      <w:proofErr w:type="spellEnd"/>
+      <w:r>
+        <w:t>, no solo ofrecemos una amplia variedad cortinas y persianas, sino que también contamos con una selección completa de productos complementarios para satisfacer todas tus necesidades de decoración.</w:t>
       </w:r>
     </w:p>
     <w:p>
@@ -1986,7 +2051,7 @@
           <w:noProof/>
         </w:rPr>
         <w:drawing>
-          <wp:inline distT="0" distB="0" distL="0" distR="0" wp14:anchorId="5F0EA9EA" wp14:editId="4428BD49">
+          <wp:inline distT="0" distB="0" distL="0" distR="0" wp14:anchorId="5F0EA9EA" wp14:editId="36550781">
             <wp:extent cx="2009775" cy="2009775"/>
             <wp:effectExtent l="0" t="0" r="9525" b="9525"/>
             <wp:docPr id="1399656249" name="Imagen 29"/>
@@ -2310,7 +2375,15 @@
     </w:p>
     <w:p>
       <w:r>
-        <w:t>El motor para persianas motorizadas es un componente clave que permite la automatización y el control remoto de las persianas. Este dispositivo eléctrico está diseñado para operar de manera silenciosa y eficiente, ofreciendo una solución moderna y conveniente para la gestión de la luz y la privacidad en hogares y oficinas. Los motores que se ofrecen en Cortitelas son las siguientes:</w:t>
+        <w:t xml:space="preserve">El motor para persianas motorizadas es un componente clave que permite la automatización y el control remoto de las persianas. Este dispositivo eléctrico está diseñado para operar de manera silenciosa y eficiente, ofreciendo una solución moderna y conveniente para la gestión de la luz y la privacidad en hogares y oficinas. Los motores que se ofrecen en </w:t>
+      </w:r>
+      <w:proofErr w:type="spellStart"/>
+      <w:r>
+        <w:t>Cortitelas</w:t>
+      </w:r>
+      <w:proofErr w:type="spellEnd"/>
+      <w:r>
+        <w:t xml:space="preserve"> son las siguientes:</w:t>
       </w:r>
     </w:p>
     <w:p>
@@ -2582,12 +2655,25 @@
       </w:r>
     </w:p>
     <w:p>
-      <w:r>
-        <w:t xml:space="preserve">Cortitelas ofrece servicios integrales y personalizados para el cuidado y manejo de cortinas y persianas, destacándose por su profesionalismo y atención al detalle. Entre los servicios que </w:t>
+      <w:proofErr w:type="spellStart"/>
+      <w:r>
+        <w:t>Cortitelas</w:t>
+      </w:r>
+      <w:proofErr w:type="spellEnd"/>
+      <w:r>
+        <w:t xml:space="preserve"> ofrece servicios integrales y personalizados para el cuidado y manejo de cortinas y persianas, destacándose por su profesionalismo y atención al detalle. Entre los servicios que </w:t>
       </w:r>
       <w:r>
         <w:lastRenderedPageBreak/>
-        <w:t>proporciona se incluyen el lavado de cortinas y persianas, utilizando técnicas y productos especializados para dejarlas impecables; la instalación de cortinas y persianas, realizada por técnicos expertos que aseguran un ajuste perfecto y funcional; la toma de medidas y cotización, con asesoría personalizada para elegir las mejores opciones y garantizar un ajuste preciso; y el traslado de cortinas y persianas, que incluye el embalaje adecuado para proteger los productos durante el transporte. Con estos servicios, Cortitelas asegura la durabilidad, funcionalidad y estética de las cortinas y persianas, ofreciendo una experiencia completa y satisfactoria a sus clientes.</w:t>
+        <w:t xml:space="preserve">proporciona se incluyen el lavado de cortinas y persianas, utilizando técnicas y productos especializados para dejarlas impecables; la instalación de cortinas y persianas, realizada por técnicos expertos que aseguran un ajuste perfecto y funcional; la toma de medidas y cotización, con asesoría personalizada para elegir las mejores opciones y garantizar un ajuste preciso; y el traslado de cortinas y persianas, que incluye el embalaje adecuado para proteger los productos durante el transporte. Con estos servicios, </w:t>
+      </w:r>
+      <w:proofErr w:type="spellStart"/>
+      <w:r>
+        <w:t>Cortitelas</w:t>
+      </w:r>
+      <w:proofErr w:type="spellEnd"/>
+      <w:r>
+        <w:t xml:space="preserve"> asegura la durabilidad, funcionalidad y estética de las cortinas y persianas, ofreciendo una experiencia completa y satisfactoria a sus clientes.</w:t>
       </w:r>
     </w:p>
     <w:p>
@@ -7340,10 +7426,6 @@
 </file>
 
 <file path=customXml/item1.xml><?xml version="1.0" encoding="utf-8"?>
-<b:Sources xmlns:b="http://schemas.openxmlformats.org/officeDocument/2006/bibliography" xmlns="http://schemas.openxmlformats.org/officeDocument/2006/bibliography" SelectedStyle="\APASixthEditionOfficeOnline.xsl" StyleName="APA" Version="6"/>
-</file>
-
-<file path=customXml/item2.xml><?xml version="1.0" encoding="utf-8"?>
 <ct:contentTypeSchema xmlns:ct="http://schemas.microsoft.com/office/2006/metadata/contentType" xmlns:ma="http://schemas.microsoft.com/office/2006/metadata/properties/metaAttributes" ct:_="" ma:_="" ma:contentTypeName="Documento" ma:contentTypeID="0x010100CC41592A05812549897577CFA7477A07" ma:contentTypeVersion="16" ma:contentTypeDescription="Crear nuevo documento." ma:contentTypeScope="" ma:versionID="8c049ede0772a7eff505ebd64043d129">
   <xsd:schema xmlns:xsd="http://www.w3.org/2001/XMLSchema" xmlns:xs="http://www.w3.org/2001/XMLSchema" xmlns:p="http://schemas.microsoft.com/office/2006/metadata/properties" xmlns:ns3="6e9067c9-88d7-4f53-8c88-0437d6eca96d" xmlns:ns4="3fccd2ec-2ef4-4cf1-a8cf-209475047b6b" targetNamespace="http://schemas.microsoft.com/office/2006/metadata/properties" ma:root="true" ma:fieldsID="256d959ddb037a8fe5a783df06564ae1" ns3:_="" ns4:_="">
     <xsd:import namespace="6e9067c9-88d7-4f53-8c88-0437d6eca96d"/>
@@ -7582,7 +7664,19 @@
 </ct:contentTypeSchema>
 </file>
 
+<file path=customXml/item2.xml><?xml version="1.0" encoding="utf-8"?>
+<b:Sources xmlns:b="http://schemas.openxmlformats.org/officeDocument/2006/bibliography" xmlns="http://schemas.openxmlformats.org/officeDocument/2006/bibliography" SelectedStyle="\APASixthEditionOfficeOnline.xsl" StyleName="APA" Version="6"/>
+</file>
+
 <file path=customXml/item3.xml><?xml version="1.0" encoding="utf-8"?>
+<p:properties xmlns:p="http://schemas.microsoft.com/office/2006/metadata/properties" xmlns:xsi="http://www.w3.org/2001/XMLSchema-instance" xmlns:pc="http://schemas.microsoft.com/office/infopath/2007/PartnerControls">
+  <documentManagement>
+    <_activity xmlns="6e9067c9-88d7-4f53-8c88-0437d6eca96d" xsi:nil="true"/>
+  </documentManagement>
+</p:properties>
+</file>
+
+<file path=customXml/item4.xml><?xml version="1.0" encoding="utf-8"?>
 <?mso-contentType ?>
 <FormTemplates xmlns="http://schemas.microsoft.com/sharepoint/v3/contenttype/forms">
   <Display>DocumentLibraryForm</Display>
@@ -7591,23 +7685,7 @@
 </FormTemplates>
 </file>
 
-<file path=customXml/item4.xml><?xml version="1.0" encoding="utf-8"?>
-<p:properties xmlns:p="http://schemas.microsoft.com/office/2006/metadata/properties" xmlns:xsi="http://www.w3.org/2001/XMLSchema-instance" xmlns:pc="http://schemas.microsoft.com/office/infopath/2007/PartnerControls">
-  <documentManagement>
-    <_activity xmlns="6e9067c9-88d7-4f53-8c88-0437d6eca96d" xsi:nil="true"/>
-  </documentManagement>
-</p:properties>
-</file>
-
 <file path=customXml/itemProps1.xml><?xml version="1.0" encoding="utf-8"?>
-<ds:datastoreItem xmlns:ds="http://schemas.openxmlformats.org/officeDocument/2006/customXml" ds:itemID="{0CADF446-25F6-470E-A9D2-FC55B9F94CF6}">
-  <ds:schemaRefs>
-    <ds:schemaRef ds:uri="http://schemas.openxmlformats.org/officeDocument/2006/bibliography"/>
-  </ds:schemaRefs>
-</ds:datastoreItem>
-</file>
-
-<file path=customXml/itemProps2.xml><?xml version="1.0" encoding="utf-8"?>
 <ds:datastoreItem xmlns:ds="http://schemas.openxmlformats.org/officeDocument/2006/customXml" ds:itemID="{361D42AC-EA79-45C8-8435-E0B49C0F8EA8}">
   <ds:schemaRefs>
     <ds:schemaRef ds:uri="http://schemas.microsoft.com/office/2006/metadata/contentType"/>
@@ -7626,15 +7704,15 @@
 </ds:datastoreItem>
 </file>
 
-<file path=customXml/itemProps3.xml><?xml version="1.0" encoding="utf-8"?>
-<ds:datastoreItem xmlns:ds="http://schemas.openxmlformats.org/officeDocument/2006/customXml" ds:itemID="{EA9CE049-BC07-4A2F-908C-C868DADCB822}">
+<file path=customXml/itemProps2.xml><?xml version="1.0" encoding="utf-8"?>
+<ds:datastoreItem xmlns:ds="http://schemas.openxmlformats.org/officeDocument/2006/customXml" ds:itemID="{0CADF446-25F6-470E-A9D2-FC55B9F94CF6}">
   <ds:schemaRefs>
-    <ds:schemaRef ds:uri="http://schemas.microsoft.com/sharepoint/v3/contenttype/forms"/>
+    <ds:schemaRef ds:uri="http://schemas.openxmlformats.org/officeDocument/2006/bibliography"/>
   </ds:schemaRefs>
 </ds:datastoreItem>
 </file>
 
-<file path=customXml/itemProps4.xml><?xml version="1.0" encoding="utf-8"?>
+<file path=customXml/itemProps3.xml><?xml version="1.0" encoding="utf-8"?>
 <ds:datastoreItem xmlns:ds="http://schemas.openxmlformats.org/officeDocument/2006/customXml" ds:itemID="{6ED2A806-E93D-42C9-B797-65ACCE615DB1}">
   <ds:schemaRefs>
     <ds:schemaRef ds:uri="http://schemas.microsoft.com/office/2006/metadata/properties"/>
@@ -7642,4 +7720,12 @@
     <ds:schemaRef ds:uri="6e9067c9-88d7-4f53-8c88-0437d6eca96d"/>
   </ds:schemaRefs>
 </ds:datastoreItem>
+</file>
+
+<file path=customXml/itemProps4.xml><?xml version="1.0" encoding="utf-8"?>
+<ds:datastoreItem xmlns:ds="http://schemas.openxmlformats.org/officeDocument/2006/customXml" ds:itemID="{EA9CE049-BC07-4A2F-908C-C868DADCB822}">
+  <ds:schemaRefs>
+    <ds:schemaRef ds:uri="http://schemas.microsoft.com/sharepoint/v3/contenttype/forms"/>
+  </ds:schemaRefs>
+</ds:datastoreItem>
 </file>
</xml_diff>